<commit_message>
ham tong & ham main
</commit_message>
<xml_diff>
--- a/Bai tap Git.docx
+++ b/Bai tap Git.docx
@@ -417,6 +417,16 @@
     <w:p>
       <w:pPr>
         <w:pStyle w:val="ListParagraph"/>
+        <w:rPr>
+          <w:rFonts w:ascii="Times New Roman" w:hAnsi="Times New Roman" w:cs="Times New Roman"/>
+          <w:sz w:val="26"/>
+          <w:szCs w:val="26"/>
+        </w:rPr>
+      </w:pPr>
+    </w:p>
+    <w:p>
+      <w:pPr>
+        <w:pStyle w:val="ListParagraph"/>
         <w:numPr>
           <w:ilvl w:val="0"/>
           <w:numId w:val="1"/>
@@ -1242,6 +1252,36 @@
     </w:p>
     <w:p>
       <w:pPr>
+        <w:pStyle w:val="ListParagraph"/>
+        <w:numPr>
+          <w:ilvl w:val="0"/>
+          <w:numId w:val="1"/>
+        </w:numPr>
+        <w:rPr>
+          <w:rFonts w:ascii="Times New Roman" w:hAnsi="Times New Roman" w:cs="Times New Roman"/>
+          <w:sz w:val="26"/>
+          <w:szCs w:val="26"/>
+        </w:rPr>
+      </w:pPr>
+      <w:r>
+        <w:rPr>
+          <w:rFonts w:ascii="Times New Roman" w:hAnsi="Times New Roman" w:cs="Times New Roman"/>
+          <w:sz w:val="26"/>
+          <w:szCs w:val="26"/>
+        </w:rPr>
+        <w:t>SV B,C</w:t>
+      </w:r>
+      <w:r>
+        <w:rPr>
+          <w:rFonts w:ascii="Times New Roman" w:hAnsi="Times New Roman" w:cs="Times New Roman"/>
+          <w:sz w:val="26"/>
+          <w:szCs w:val="26"/>
+        </w:rPr>
+        <w:t xml:space="preserve"> lấy kho của nhóm mình về máy</w:t>
+      </w:r>
+    </w:p>
+    <w:p>
+      <w:pPr>
         <w:pStyle w:val="HTMLPreformatted"/>
         <w:rPr>
           <w:rFonts w:ascii="Consolas" w:hAnsi="Consolas"/>
@@ -1252,32 +1292,46 @@
       </w:pPr>
       <w:r>
         <w:rPr>
-          <w:rStyle w:val="user-select-contain"/>
-          <w:rFonts w:ascii="Consolas" w:hAnsi="Consolas"/>
-          <w:color w:val="24292E"/>
-          <w:sz w:val="21"/>
-          <w:szCs w:val="21"/>
+          <w:rFonts w:ascii="Times New Roman" w:hAnsi="Times New Roman" w:cs="Times New Roman"/>
+          <w:sz w:val="26"/>
+          <w:szCs w:val="26"/>
         </w:rPr>
         <w:tab/>
       </w:r>
-    </w:p>
-    <w:p>
-      <w:pPr>
-        <w:pStyle w:val="ListParagraph"/>
-        <w:rPr>
-          <w:rFonts w:ascii="Times New Roman" w:hAnsi="Times New Roman" w:cs="Times New Roman"/>
-          <w:sz w:val="26"/>
-          <w:szCs w:val="26"/>
-        </w:rPr>
-      </w:pPr>
-      <w:r>
-        <w:rPr>
-          <w:rFonts w:ascii="Times New Roman" w:hAnsi="Times New Roman" w:cs="Times New Roman"/>
-          <w:sz w:val="26"/>
-          <w:szCs w:val="26"/>
-        </w:rPr>
-        <w:br/>
-      </w:r>
+      <w:r>
+        <w:rPr>
+          <w:rFonts w:ascii="Times New Roman" w:hAnsi="Times New Roman" w:cs="Times New Roman"/>
+          <w:sz w:val="26"/>
+          <w:szCs w:val="26"/>
+        </w:rPr>
+        <w:t>Trả lời</w:t>
+      </w:r>
+      <w:r>
+        <w:rPr>
+          <w:rFonts w:ascii="Times New Roman" w:hAnsi="Times New Roman" w:cs="Times New Roman"/>
+          <w:sz w:val="26"/>
+          <w:szCs w:val="26"/>
+        </w:rPr>
+        <w:t>:</w:t>
+      </w:r>
+      <w:r>
+        <w:rPr>
+          <w:rFonts w:ascii="Times New Roman" w:hAnsi="Times New Roman" w:cs="Times New Roman"/>
+          <w:sz w:val="26"/>
+          <w:szCs w:val="26"/>
+        </w:rPr>
+        <w:t xml:space="preserve"> </w:t>
+      </w:r>
+    </w:p>
+    <w:p>
+      <w:pPr>
+        <w:ind w:left="720"/>
+        <w:rPr>
+          <w:rFonts w:ascii="Times New Roman" w:hAnsi="Times New Roman" w:cs="Times New Roman"/>
+          <w:sz w:val="26"/>
+          <w:szCs w:val="26"/>
+        </w:rPr>
+      </w:pPr>
     </w:p>
     <w:p>
       <w:pPr>
@@ -1308,50 +1362,31 @@
           <w:sz w:val="26"/>
           <w:szCs w:val="26"/>
         </w:rPr>
-        <w:t>SV B,C</w:t>
-      </w:r>
-      <w:r>
-        <w:rPr>
-          <w:rFonts w:ascii="Times New Roman" w:hAnsi="Times New Roman" w:cs="Times New Roman"/>
-          <w:sz w:val="26"/>
-          <w:szCs w:val="26"/>
-        </w:rPr>
-        <w:t xml:space="preserve"> lấy kho của nhóm mình về máy</w:t>
-      </w:r>
-    </w:p>
-    <w:p>
-      <w:pPr>
-        <w:pStyle w:val="HTMLPreformatted"/>
-        <w:rPr>
-          <w:rFonts w:ascii="Consolas" w:hAnsi="Consolas"/>
-          <w:color w:val="24292E"/>
-          <w:sz w:val="21"/>
-          <w:szCs w:val="21"/>
-        </w:rPr>
-      </w:pPr>
-      <w:r>
-        <w:rPr>
-          <w:rFonts w:ascii="Times New Roman" w:hAnsi="Times New Roman" w:cs="Times New Roman"/>
-          <w:sz w:val="26"/>
-          <w:szCs w:val="26"/>
-        </w:rPr>
-        <w:tab/>
-      </w:r>
-      <w:r>
-        <w:rPr>
-          <w:rFonts w:ascii="Times New Roman" w:hAnsi="Times New Roman" w:cs="Times New Roman"/>
-          <w:sz w:val="26"/>
-          <w:szCs w:val="26"/>
-        </w:rPr>
-        <w:t>Trả lời</w:t>
-      </w:r>
-      <w:r>
-        <w:rPr>
-          <w:rFonts w:ascii="Times New Roman" w:hAnsi="Times New Roman" w:cs="Times New Roman"/>
-          <w:sz w:val="26"/>
-          <w:szCs w:val="26"/>
-        </w:rPr>
-        <w:t>:</w:t>
+        <w:t xml:space="preserve">SV </w:t>
+      </w:r>
+      <w:r>
+        <w:rPr>
+          <w:rFonts w:ascii="Times New Roman" w:hAnsi="Times New Roman" w:cs="Times New Roman"/>
+          <w:sz w:val="26"/>
+          <w:szCs w:val="26"/>
+        </w:rPr>
+        <w:t xml:space="preserve">A, </w:t>
+      </w:r>
+      <w:r>
+        <w:rPr>
+          <w:rFonts w:ascii="Times New Roman" w:hAnsi="Times New Roman" w:cs="Times New Roman"/>
+          <w:sz w:val="26"/>
+          <w:szCs w:val="26"/>
+        </w:rPr>
+        <w:t>B</w:t>
+      </w:r>
+      <w:r>
+        <w:rPr>
+          <w:rFonts w:ascii="Times New Roman" w:hAnsi="Times New Roman" w:cs="Times New Roman"/>
+          <w:sz w:val="26"/>
+          <w:szCs w:val="26"/>
+        </w:rPr>
+        <w:t>,C</w:t>
       </w:r>
       <w:r>
         <w:rPr>
@@ -1361,80 +1396,6 @@
         </w:rPr>
         <w:t xml:space="preserve"> </w:t>
       </w:r>
-    </w:p>
-    <w:p>
-      <w:pPr>
-        <w:ind w:left="720"/>
-        <w:rPr>
-          <w:rFonts w:ascii="Times New Roman" w:hAnsi="Times New Roman" w:cs="Times New Roman"/>
-          <w:sz w:val="26"/>
-          <w:szCs w:val="26"/>
-        </w:rPr>
-      </w:pPr>
-    </w:p>
-    <w:p>
-      <w:pPr>
-        <w:pStyle w:val="ListParagraph"/>
-        <w:rPr>
-          <w:rFonts w:ascii="Times New Roman" w:hAnsi="Times New Roman" w:cs="Times New Roman"/>
-          <w:sz w:val="26"/>
-          <w:szCs w:val="26"/>
-        </w:rPr>
-      </w:pPr>
-    </w:p>
-    <w:p>
-      <w:pPr>
-        <w:pStyle w:val="ListParagraph"/>
-        <w:numPr>
-          <w:ilvl w:val="0"/>
-          <w:numId w:val="1"/>
-        </w:numPr>
-        <w:rPr>
-          <w:rFonts w:ascii="Times New Roman" w:hAnsi="Times New Roman" w:cs="Times New Roman"/>
-          <w:sz w:val="26"/>
-          <w:szCs w:val="26"/>
-        </w:rPr>
-      </w:pPr>
-      <w:r>
-        <w:rPr>
-          <w:rFonts w:ascii="Times New Roman" w:hAnsi="Times New Roman" w:cs="Times New Roman"/>
-          <w:sz w:val="26"/>
-          <w:szCs w:val="26"/>
-        </w:rPr>
-        <w:t xml:space="preserve">SV </w:t>
-      </w:r>
-      <w:r>
-        <w:rPr>
-          <w:rFonts w:ascii="Times New Roman" w:hAnsi="Times New Roman" w:cs="Times New Roman"/>
-          <w:sz w:val="26"/>
-          <w:szCs w:val="26"/>
-        </w:rPr>
-        <w:t xml:space="preserve">A, </w:t>
-      </w:r>
-      <w:r>
-        <w:rPr>
-          <w:rFonts w:ascii="Times New Roman" w:hAnsi="Times New Roman" w:cs="Times New Roman"/>
-          <w:sz w:val="26"/>
-          <w:szCs w:val="26"/>
-        </w:rPr>
-        <w:t>B</w:t>
-      </w:r>
-      <w:r>
-        <w:rPr>
-          <w:rFonts w:ascii="Times New Roman" w:hAnsi="Times New Roman" w:cs="Times New Roman"/>
-          <w:sz w:val="26"/>
-          <w:szCs w:val="26"/>
-        </w:rPr>
-        <w:t>,C</w:t>
-      </w:r>
-      <w:r>
-        <w:rPr>
-          <w:rFonts w:ascii="Times New Roman" w:hAnsi="Times New Roman" w:cs="Times New Roman"/>
-          <w:sz w:val="26"/>
-          <w:szCs w:val="26"/>
-        </w:rPr>
-        <w:t xml:space="preserve"> </w:t>
-      </w:r>
       <w:r>
         <w:rPr>
           <w:rFonts w:ascii="Times New Roman" w:hAnsi="Times New Roman" w:cs="Times New Roman"/>
@@ -1476,6 +1437,57 @@
           <w:szCs w:val="26"/>
         </w:rPr>
         <w:t xml:space="preserve"> hàm tổng</w:t>
+      </w:r>
+    </w:p>
+    <w:p>
+      <w:pPr>
+        <w:pStyle w:val="ListParagraph"/>
+        <w:rPr>
+          <w:rFonts w:ascii="Times New Roman" w:hAnsi="Times New Roman" w:cs="Times New Roman"/>
+          <w:sz w:val="26"/>
+          <w:szCs w:val="26"/>
+        </w:rPr>
+      </w:pPr>
+      <w:r>
+        <w:rPr>
+          <w:noProof/>
+        </w:rPr>
+        <w:lastRenderedPageBreak/>
+        <w:drawing>
+          <wp:inline distT="0" distB="0" distL="0" distR="0" wp14:anchorId="1AF582F4" wp14:editId="57AD8DDA">
+            <wp:extent cx="4276725" cy="2609850"/>
+            <wp:effectExtent l="0" t="0" r="9525" b="0"/>
+            <wp:docPr id="193186304" name="Picture 1" descr="A screenshot of a computer code&#10;&#10;Description automatically generated"/>
+            <wp:cNvGraphicFramePr>
+              <a:graphicFrameLocks xmlns:a="http://schemas.openxmlformats.org/drawingml/2006/main" noChangeAspect="1"/>
+            </wp:cNvGraphicFramePr>
+            <a:graphic xmlns:a="http://schemas.openxmlformats.org/drawingml/2006/main">
+              <a:graphicData uri="http://schemas.openxmlformats.org/drawingml/2006/picture">
+                <pic:pic xmlns:pic="http://schemas.openxmlformats.org/drawingml/2006/picture">
+                  <pic:nvPicPr>
+                    <pic:cNvPr id="193186304" name="Picture 1" descr="A screenshot of a computer code&#10;&#10;Description automatically generated"/>
+                    <pic:cNvPicPr/>
+                  </pic:nvPicPr>
+                  <pic:blipFill>
+                    <a:blip r:embed="rId14"/>
+                    <a:stretch>
+                      <a:fillRect/>
+                    </a:stretch>
+                  </pic:blipFill>
+                  <pic:spPr>
+                    <a:xfrm>
+                      <a:off x="0" y="0"/>
+                      <a:ext cx="4276725" cy="2609850"/>
+                    </a:xfrm>
+                    <a:prstGeom prst="rect">
+                      <a:avLst/>
+                    </a:prstGeom>
+                  </pic:spPr>
+                </pic:pic>
+              </a:graphicData>
+            </a:graphic>
+          </wp:inline>
+        </w:drawing>
       </w:r>
     </w:p>
     <w:p>
@@ -2252,7 +2264,6 @@
     <w:basedOn w:val="Normal"/>
     <w:link w:val="HTMLPreformattedChar"/>
     <w:uiPriority w:val="99"/>
-    <w:semiHidden/>
     <w:unhideWhenUsed/>
     <w:rsid w:val="00042D11"/>
     <w:pPr>
@@ -2287,7 +2298,6 @@
     <w:basedOn w:val="DefaultParagraphFont"/>
     <w:link w:val="HTMLPreformatted"/>
     <w:uiPriority w:val="99"/>
-    <w:semiHidden/>
     <w:rsid w:val="00042D11"/>
     <w:rPr>
       <w:rFonts w:ascii="Courier New" w:eastAsia="Times New Roman" w:hAnsi="Courier New" w:cs="Courier New"/>

</xml_diff>

<commit_message>
up anh ham tich
</commit_message>
<xml_diff>
--- a/Bai tap Git.docx
+++ b/Bai tap Git.docx
@@ -2753,6 +2753,68 @@
       <w:pPr>
         <w:pStyle w:val="HTMLPreformatted"/>
         <w:rPr>
+          <w:rFonts w:ascii="Times New Roman" w:hAnsi="Times New Roman" w:cs="Times New Roman"/>
+          <w:sz w:val="26"/>
+          <w:szCs w:val="26"/>
+        </w:rPr>
+      </w:pPr>
+      <w:r>
+        <w:rPr>
+          <w:rFonts w:ascii="Times New Roman" w:hAnsi="Times New Roman" w:cs="Times New Roman"/>
+          <w:sz w:val="26"/>
+          <w:szCs w:val="26"/>
+        </w:rPr>
+        <w:tab/>
+      </w:r>
+      <w:proofErr w:type="spellStart"/>
+      <w:r>
+        <w:rPr>
+          <w:rFonts w:ascii="Times New Roman" w:hAnsi="Times New Roman" w:cs="Times New Roman"/>
+          <w:sz w:val="26"/>
+          <w:szCs w:val="26"/>
+        </w:rPr>
+        <w:t>Trả</w:t>
+      </w:r>
+      <w:proofErr w:type="spellEnd"/>
+      <w:r>
+        <w:rPr>
+          <w:rFonts w:ascii="Times New Roman" w:hAnsi="Times New Roman" w:cs="Times New Roman"/>
+          <w:sz w:val="26"/>
+          <w:szCs w:val="26"/>
+        </w:rPr>
+        <w:t xml:space="preserve"> </w:t>
+      </w:r>
+      <w:proofErr w:type="spellStart"/>
+      <w:r>
+        <w:rPr>
+          <w:rFonts w:ascii="Times New Roman" w:hAnsi="Times New Roman" w:cs="Times New Roman"/>
+          <w:sz w:val="26"/>
+          <w:szCs w:val="26"/>
+        </w:rPr>
+        <w:t>lời</w:t>
+      </w:r>
+      <w:proofErr w:type="spellEnd"/>
+      <w:r>
+        <w:rPr>
+          <w:rFonts w:ascii="Times New Roman" w:hAnsi="Times New Roman" w:cs="Times New Roman"/>
+          <w:sz w:val="26"/>
+          <w:szCs w:val="26"/>
+        </w:rPr>
+        <w:t>:</w:t>
+      </w:r>
+      <w:r>
+        <w:rPr>
+          <w:rFonts w:ascii="Times New Roman" w:hAnsi="Times New Roman" w:cs="Times New Roman"/>
+          <w:sz w:val="26"/>
+          <w:szCs w:val="26"/>
+        </w:rPr>
+        <w:t xml:space="preserve"> </w:t>
+      </w:r>
+    </w:p>
+    <w:p>
+      <w:pPr>
+        <w:pStyle w:val="HTMLPreformatted"/>
+        <w:rPr>
           <w:rFonts w:ascii="Consolas" w:hAnsi="Consolas"/>
           <w:color w:val="24292E"/>
           <w:sz w:val="21"/>
@@ -2761,55 +2823,43 @@
       </w:pPr>
       <w:r>
         <w:rPr>
-          <w:rFonts w:ascii="Times New Roman" w:hAnsi="Times New Roman" w:cs="Times New Roman"/>
-          <w:sz w:val="26"/>
-          <w:szCs w:val="26"/>
-        </w:rPr>
-        <w:tab/>
-      </w:r>
-      <w:proofErr w:type="spellStart"/>
-      <w:r>
-        <w:rPr>
-          <w:rFonts w:ascii="Times New Roman" w:hAnsi="Times New Roman" w:cs="Times New Roman"/>
-          <w:sz w:val="26"/>
-          <w:szCs w:val="26"/>
-        </w:rPr>
-        <w:t>Trả</w:t>
-      </w:r>
-      <w:proofErr w:type="spellEnd"/>
-      <w:r>
-        <w:rPr>
-          <w:rFonts w:ascii="Times New Roman" w:hAnsi="Times New Roman" w:cs="Times New Roman"/>
-          <w:sz w:val="26"/>
-          <w:szCs w:val="26"/>
-        </w:rPr>
-        <w:t xml:space="preserve"> </w:t>
-      </w:r>
-      <w:proofErr w:type="spellStart"/>
-      <w:r>
-        <w:rPr>
-          <w:rFonts w:ascii="Times New Roman" w:hAnsi="Times New Roman" w:cs="Times New Roman"/>
-          <w:sz w:val="26"/>
-          <w:szCs w:val="26"/>
-        </w:rPr>
-        <w:t>lời</w:t>
-      </w:r>
-      <w:proofErr w:type="spellEnd"/>
-      <w:r>
-        <w:rPr>
-          <w:rFonts w:ascii="Times New Roman" w:hAnsi="Times New Roman" w:cs="Times New Roman"/>
-          <w:sz w:val="26"/>
-          <w:szCs w:val="26"/>
-        </w:rPr>
-        <w:t>:</w:t>
-      </w:r>
-      <w:r>
-        <w:rPr>
-          <w:rFonts w:ascii="Times New Roman" w:hAnsi="Times New Roman" w:cs="Times New Roman"/>
-          <w:sz w:val="26"/>
-          <w:szCs w:val="26"/>
-        </w:rPr>
-        <w:t xml:space="preserve"> </w:t>
+          <w:noProof/>
+        </w:rPr>
+        <w:drawing>
+          <wp:inline distT="0" distB="0" distL="0" distR="0" wp14:anchorId="65D94DC4" wp14:editId="5C894705">
+            <wp:extent cx="5781675" cy="1381125"/>
+            <wp:effectExtent l="0" t="0" r="9525" b="9525"/>
+            <wp:docPr id="2051862861" name="Picture 1" descr="A computer screen shot of white text&#10;&#10;Description automatically generated"/>
+            <wp:cNvGraphicFramePr>
+              <a:graphicFrameLocks xmlns:a="http://schemas.openxmlformats.org/drawingml/2006/main" noChangeAspect="1"/>
+            </wp:cNvGraphicFramePr>
+            <a:graphic xmlns:a="http://schemas.openxmlformats.org/drawingml/2006/main">
+              <a:graphicData uri="http://schemas.openxmlformats.org/drawingml/2006/picture">
+                <pic:pic xmlns:pic="http://schemas.openxmlformats.org/drawingml/2006/picture">
+                  <pic:nvPicPr>
+                    <pic:cNvPr id="2051862861" name="Picture 1" descr="A computer screen shot of white text&#10;&#10;Description automatically generated"/>
+                    <pic:cNvPicPr/>
+                  </pic:nvPicPr>
+                  <pic:blipFill>
+                    <a:blip r:embed="rId14"/>
+                    <a:stretch>
+                      <a:fillRect/>
+                    </a:stretch>
+                  </pic:blipFill>
+                  <pic:spPr>
+                    <a:xfrm>
+                      <a:off x="0" y="0"/>
+                      <a:ext cx="5781675" cy="1381125"/>
+                    </a:xfrm>
+                    <a:prstGeom prst="rect">
+                      <a:avLst/>
+                    </a:prstGeom>
+                  </pic:spPr>
+                </pic:pic>
+              </a:graphicData>
+            </a:graphic>
+          </wp:inline>
+        </w:drawing>
       </w:r>
     </w:p>
     <w:p>
@@ -3037,7 +3087,6 @@
         <w:rPr>
           <w:noProof/>
         </w:rPr>
-        <w:lastRenderedPageBreak/>
         <w:drawing>
           <wp:inline distT="0" distB="0" distL="0" distR="0" wp14:anchorId="6FF44FC5" wp14:editId="0AA5316E">
             <wp:extent cx="4162425" cy="3714750"/>
@@ -3054,7 +3103,7 @@
                     <pic:cNvPicPr/>
                   </pic:nvPicPr>
                   <pic:blipFill>
-                    <a:blip r:embed="rId14"/>
+                    <a:blip r:embed="rId15"/>
                     <a:stretch>
                       <a:fillRect/>
                     </a:stretch>
@@ -3200,6 +3249,66 @@
           <w:szCs w:val="26"/>
         </w:rPr>
       </w:pPr>
+      <w:r>
+        <w:rPr>
+          <w:noProof/>
+        </w:rPr>
+        <w:drawing>
+          <wp:inline distT="0" distB="0" distL="0" distR="0" wp14:anchorId="78A61FAB" wp14:editId="1819CDF9">
+            <wp:extent cx="2133600" cy="504825"/>
+            <wp:effectExtent l="0" t="0" r="0" b="9525"/>
+            <wp:docPr id="15697406" name="Picture 1" descr="A close up of a white background&#10;&#10;Description automatically generated"/>
+            <wp:cNvGraphicFramePr>
+              <a:graphicFrameLocks xmlns:a="http://schemas.openxmlformats.org/drawingml/2006/main" noChangeAspect="1"/>
+            </wp:cNvGraphicFramePr>
+            <a:graphic xmlns:a="http://schemas.openxmlformats.org/drawingml/2006/main">
+              <a:graphicData uri="http://schemas.openxmlformats.org/drawingml/2006/picture">
+                <pic:pic xmlns:pic="http://schemas.openxmlformats.org/drawingml/2006/picture">
+                  <pic:nvPicPr>
+                    <pic:cNvPr id="15697406" name="Picture 1" descr="A close up of a white background&#10;&#10;Description automatically generated"/>
+                    <pic:cNvPicPr/>
+                  </pic:nvPicPr>
+                  <pic:blipFill>
+                    <a:blip r:embed="rId16"/>
+                    <a:stretch>
+                      <a:fillRect/>
+                    </a:stretch>
+                  </pic:blipFill>
+                  <pic:spPr>
+                    <a:xfrm>
+                      <a:off x="0" y="0"/>
+                      <a:ext cx="2133600" cy="504825"/>
+                    </a:xfrm>
+                    <a:prstGeom prst="rect">
+                      <a:avLst/>
+                    </a:prstGeom>
+                  </pic:spPr>
+                </pic:pic>
+              </a:graphicData>
+            </a:graphic>
+          </wp:inline>
+        </w:drawing>
+      </w:r>
+    </w:p>
+    <w:p>
+      <w:pPr>
+        <w:pStyle w:val="ListParagraph"/>
+        <w:rPr>
+          <w:rFonts w:ascii="Times New Roman" w:hAnsi="Times New Roman" w:cs="Times New Roman"/>
+          <w:sz w:val="26"/>
+          <w:szCs w:val="26"/>
+        </w:rPr>
+      </w:pPr>
+    </w:p>
+    <w:p>
+      <w:pPr>
+        <w:pStyle w:val="ListParagraph"/>
+        <w:rPr>
+          <w:rFonts w:ascii="Times New Roman" w:hAnsi="Times New Roman" w:cs="Times New Roman"/>
+          <w:sz w:val="26"/>
+          <w:szCs w:val="26"/>
+        </w:rPr>
+      </w:pPr>
       <w:proofErr w:type="spellStart"/>
       <w:r>
         <w:rPr>
@@ -3235,6 +3344,57 @@
           <w:szCs w:val="26"/>
         </w:rPr>
         <w:t xml:space="preserve"> main</w:t>
+      </w:r>
+    </w:p>
+    <w:p>
+      <w:pPr>
+        <w:pStyle w:val="ListParagraph"/>
+        <w:rPr>
+          <w:rFonts w:ascii="Times New Roman" w:hAnsi="Times New Roman" w:cs="Times New Roman"/>
+          <w:sz w:val="26"/>
+          <w:szCs w:val="26"/>
+        </w:rPr>
+      </w:pPr>
+      <w:r>
+        <w:rPr>
+          <w:noProof/>
+        </w:rPr>
+        <w:lastRenderedPageBreak/>
+        <w:drawing>
+          <wp:inline distT="0" distB="0" distL="0" distR="0" wp14:anchorId="5DB7F458" wp14:editId="7525AF27">
+            <wp:extent cx="5010150" cy="2638425"/>
+            <wp:effectExtent l="0" t="0" r="0" b="9525"/>
+            <wp:docPr id="1910081451" name="Picture 1" descr="A screenshot of a computer code&#10;&#10;Description automatically generated"/>
+            <wp:cNvGraphicFramePr>
+              <a:graphicFrameLocks xmlns:a="http://schemas.openxmlformats.org/drawingml/2006/main" noChangeAspect="1"/>
+            </wp:cNvGraphicFramePr>
+            <a:graphic xmlns:a="http://schemas.openxmlformats.org/drawingml/2006/main">
+              <a:graphicData uri="http://schemas.openxmlformats.org/drawingml/2006/picture">
+                <pic:pic xmlns:pic="http://schemas.openxmlformats.org/drawingml/2006/picture">
+                  <pic:nvPicPr>
+                    <pic:cNvPr id="1910081451" name="Picture 1" descr="A screenshot of a computer code&#10;&#10;Description automatically generated"/>
+                    <pic:cNvPicPr/>
+                  </pic:nvPicPr>
+                  <pic:blipFill>
+                    <a:blip r:embed="rId17"/>
+                    <a:stretch>
+                      <a:fillRect/>
+                    </a:stretch>
+                  </pic:blipFill>
+                  <pic:spPr>
+                    <a:xfrm>
+                      <a:off x="0" y="0"/>
+                      <a:ext cx="5010150" cy="2638425"/>
+                    </a:xfrm>
+                    <a:prstGeom prst="rect">
+                      <a:avLst/>
+                    </a:prstGeom>
+                  </pic:spPr>
+                </pic:pic>
+              </a:graphicData>
+            </a:graphic>
+          </wp:inline>
+        </w:drawing>
       </w:r>
     </w:p>
     <w:p>
@@ -3474,7 +3634,7 @@
                     <pic:cNvPicPr/>
                   </pic:nvPicPr>
                   <pic:blipFill>
-                    <a:blip r:embed="rId15"/>
+                    <a:blip r:embed="rId18"/>
                     <a:stretch>
                       <a:fillRect/>
                     </a:stretch>
@@ -3494,6 +3654,34 @@
           </wp:inline>
         </w:drawing>
       </w:r>
+    </w:p>
+    <w:p>
+      <w:pPr>
+        <w:ind w:left="360"/>
+        <w:rPr>
+          <w:rFonts w:ascii="Times New Roman" w:hAnsi="Times New Roman" w:cs="Times New Roman"/>
+          <w:sz w:val="26"/>
+          <w:szCs w:val="26"/>
+        </w:rPr>
+      </w:pPr>
+      <w:r>
+        <w:rPr>
+          <w:rFonts w:ascii="Times New Roman" w:hAnsi="Times New Roman" w:cs="Times New Roman"/>
+          <w:sz w:val="26"/>
+          <w:szCs w:val="26"/>
+        </w:rPr>
+        <w:t>SV C:</w:t>
+      </w:r>
+    </w:p>
+    <w:p>
+      <w:pPr>
+        <w:ind w:left="360"/>
+        <w:rPr>
+          <w:rFonts w:ascii="Times New Roman" w:hAnsi="Times New Roman" w:cs="Times New Roman"/>
+          <w:sz w:val="26"/>
+          <w:szCs w:val="26"/>
+        </w:rPr>
+      </w:pPr>
     </w:p>
     <w:p>
       <w:pPr>

</xml_diff>

<commit_message>
Up anh cau 11 SV B
</commit_message>
<xml_diff>
--- a/Bai tap Git.docx
+++ b/Bai tap Git.docx
@@ -1992,6 +1992,57 @@
           <w:szCs w:val="26"/>
         </w:rPr>
         <w:t>SV B:</w:t>
+      </w:r>
+    </w:p>
+    <w:p>
+      <w:pPr>
+        <w:ind w:left="360"/>
+        <w:rPr>
+          <w:rFonts w:ascii="Times New Roman" w:hAnsi="Times New Roman" w:cs="Times New Roman"/>
+          <w:sz w:val="26"/>
+          <w:szCs w:val="26"/>
+        </w:rPr>
+      </w:pPr>
+      <w:r>
+        <w:rPr>
+          <w:noProof/>
+        </w:rPr>
+        <w:lastRenderedPageBreak/>
+        <w:drawing>
+          <wp:inline distT="0" distB="0" distL="0" distR="0" wp14:anchorId="11872A1D" wp14:editId="096747B8">
+            <wp:extent cx="5467350" cy="1838325"/>
+            <wp:effectExtent l="0" t="0" r="0" b="9525"/>
+            <wp:docPr id="2517580" name="Picture 1" descr="A screen shot of a computer program&#10;&#10;Description automatically generated"/>
+            <wp:cNvGraphicFramePr>
+              <a:graphicFrameLocks xmlns:a="http://schemas.openxmlformats.org/drawingml/2006/main" noChangeAspect="1"/>
+            </wp:cNvGraphicFramePr>
+            <a:graphic xmlns:a="http://schemas.openxmlformats.org/drawingml/2006/main">
+              <a:graphicData uri="http://schemas.openxmlformats.org/drawingml/2006/picture">
+                <pic:pic xmlns:pic="http://schemas.openxmlformats.org/drawingml/2006/picture">
+                  <pic:nvPicPr>
+                    <pic:cNvPr id="2517580" name="Picture 1" descr="A screen shot of a computer program&#10;&#10;Description automatically generated"/>
+                    <pic:cNvPicPr/>
+                  </pic:nvPicPr>
+                  <pic:blipFill>
+                    <a:blip r:embed="rId21"/>
+                    <a:stretch>
+                      <a:fillRect/>
+                    </a:stretch>
+                  </pic:blipFill>
+                  <pic:spPr>
+                    <a:xfrm>
+                      <a:off x="0" y="0"/>
+                      <a:ext cx="5467350" cy="1838325"/>
+                    </a:xfrm>
+                    <a:prstGeom prst="rect">
+                      <a:avLst/>
+                    </a:prstGeom>
+                  </pic:spPr>
+                </pic:pic>
+              </a:graphicData>
+            </a:graphic>
+          </wp:inline>
+        </w:drawing>
       </w:r>
     </w:p>
     <w:p>

</xml_diff>